<commit_message>
Initial Model, Data base, Setting project, Add Template and Static File, Handle Error, Custom Admin Page
</commit_message>
<xml_diff>
--- a/docs.docx
+++ b/docs.docx
@@ -9,32 +9,74 @@
     </w:p>
     <w:p>
       <w:r>
-        <w:t>Đăng nhập / đăng ký cho 2 loại user: người</w:t>
-      </w:r>
-      <w:r>
-        <w:t xml:space="preserve"> </w:t>
-      </w:r>
-      <w:r>
-        <w:t>mua / nhà hàng</w:t>
-      </w:r>
-    </w:p>
-    <w:p>
-      <w:r>
+        <w:t>Đăng nhập / đăng ký cho 2 loại user: người mua / nhà hàng</w:t>
+      </w:r>
+    </w:p>
+    <w:p>
+      <w:pPr>
+        <w:rPr>
+          <w:b/>
+          <w:bCs/>
+          <w:color w:val="FF0000"/>
+        </w:rPr>
+      </w:pPr>
+      <w:r>
+        <w:rPr>
+          <w:b/>
+          <w:bCs/>
+          <w:color w:val="FF0000"/>
+        </w:rPr>
         <w:t>Đối với nhà hàng:</w:t>
       </w:r>
     </w:p>
     <w:p>
-      <w:r>
+      <w:pPr>
+        <w:rPr>
+          <w:b/>
+          <w:bCs/>
+          <w:color w:val="FF0000"/>
+        </w:rPr>
+      </w:pPr>
+      <w:r>
+        <w:rPr>
+          <w:b/>
+          <w:bCs/>
+          <w:color w:val="FF0000"/>
+        </w:rPr>
         <w:t>Thêm món ăn (có hình ảnh)</w:t>
       </w:r>
     </w:p>
     <w:p>
-      <w:r>
+      <w:pPr>
+        <w:rPr>
+          <w:b/>
+          <w:bCs/>
+          <w:color w:val="FF0000"/>
+        </w:rPr>
+      </w:pPr>
+      <w:r>
+        <w:rPr>
+          <w:b/>
+          <w:bCs/>
+          <w:color w:val="FF0000"/>
+        </w:rPr>
         <w:t>Huỷ order, làm order, giao order, hoàn thành order (order sẽ có 5 trạng thái: đang chờ xử lý, đã tiếp nhận - đang giao - hoàn thành - đã huỷ)</w:t>
       </w:r>
     </w:p>
     <w:p>
-      <w:r>
+      <w:pPr>
+        <w:rPr>
+          <w:b/>
+          <w:bCs/>
+          <w:color w:val="FF0000"/>
+        </w:rPr>
+      </w:pPr>
+      <w:r>
+        <w:rPr>
+          <w:b/>
+          <w:bCs/>
+          <w:color w:val="FF0000"/>
+        </w:rPr>
         <w:t>Setting profile chỉnh sửa tên, địa chỉ (chia thành phố), sđt, ảnh banner</w:t>
       </w:r>
     </w:p>
@@ -74,6 +116,25 @@
     <w:p/>
     <w:p>
       <w:r>
+        <w:t xml:space="preserve">Provider: Nhà hàng, thêm món ăn (CRUD, search) </w:t>
+      </w:r>
+    </w:p>
+    <w:p/>
+    <w:p/>
+    <w:p>
+      <w:r>
+        <w:t xml:space="preserve">User sẽ thực hiện những gì? </w:t>
+      </w:r>
+    </w:p>
+    <w:p>
+      <w:r>
+        <w:t>product (sản phẩm), danh mục nào? (Category)</w:t>
+      </w:r>
+    </w:p>
+    <w:p/>
+    <w:p/>
+    <w:p>
+      <w:r>
         <w:t>Sử dụng MySQL database:</w:t>
       </w:r>
     </w:p>
@@ -89,6 +150,7 @@
     </w:p>
     <w:p>
       <w:r>
+        <w:lastRenderedPageBreak/>
         <w:t xml:space="preserve">Khi vào trang chủ cũng vậy, restaurant vẫn sẽ thấy có button đăng ký trở thành nhà hàng. </w:t>
       </w:r>
     </w:p>
@@ -115,6 +177,104 @@
       </w:hyperlink>
     </w:p>
     <w:p/>
+    <w:p/>
+    <w:p/>
+    <w:p/>
+    <w:p/>
+    <w:p/>
+    <w:p/>
+    <w:p/>
+    <w:p/>
+    <w:p/>
+    <w:p/>
+    <w:p/>
+    <w:p/>
+    <w:p/>
+    <w:p/>
+    <w:p/>
+    <w:p/>
+    <w:p/>
+    <w:p/>
+    <w:p/>
+    <w:p/>
+    <w:p/>
+    <w:p/>
+    <w:p/>
+    <w:p/>
+    <w:p/>
+    <w:p/>
+    <w:p/>
+    <w:p/>
+    <w:p/>
+    <w:p/>
+    <w:p/>
+    <w:p/>
+    <w:p/>
+    <w:p/>
+    <w:p/>
+    <w:p/>
+    <w:p/>
+    <w:p/>
+    <w:p/>
+    <w:p/>
+    <w:p/>
+    <w:p/>
+    <w:p/>
+    <w:p/>
+    <w:p/>
+    <w:p/>
+    <w:p/>
+    <w:p/>
+    <w:p/>
+    <w:p/>
+    <w:p/>
+    <w:p/>
+    <w:p/>
+    <w:p/>
+    <w:p/>
+    <w:p/>
+    <w:p/>
+    <w:p/>
+    <w:p/>
+    <w:p/>
+    <w:p/>
+    <w:p/>
+    <w:p/>
+    <w:p/>
+    <w:p/>
+    <w:p/>
+    <w:p/>
+    <w:p/>
+    <w:p/>
+    <w:p/>
+    <w:p/>
+    <w:p/>
+    <w:p/>
+    <w:p/>
+    <w:p/>
+    <w:p/>
+    <w:p/>
+    <w:p/>
+    <w:p/>
+    <w:p/>
+    <w:p/>
+    <w:p/>
+    <w:p/>
+    <w:p/>
+    <w:p/>
+    <w:p/>
+    <w:p/>
+    <w:p>
+      <w:r>
+        <w:t>Có</w:t>
+      </w:r>
+      <w:r>
+        <w:t xml:space="preserve"> thể</w:t>
+      </w:r>
+      <w:r>
+        <w:t xml:space="preserve"> thêm ví (nạp tiền vào), thêm mã giảm giá.</w:t>
+      </w:r>
+    </w:p>
     <w:sectPr>
       <w:pgSz w:w="12240" w:h="15840"/>
       <w:pgMar w:top="1440" w:right="1440" w:bottom="1440" w:left="1440" w:header="720" w:footer="720" w:gutter="0"/>

</xml_diff>